<commit_message>
MAJ schéma et PCB Correctifs 1 et 2
</commit_message>
<xml_diff>
--- a/doc/2221_LocalisationSousMarine-MOD-v1.docx
+++ b/doc/2221_LocalisationSousMarine-MOD-v1.docx
@@ -649,7 +649,7 @@
               <w:jc w:val="center"/>
             </w:pPr>
             <w:r>
-              <w:t>Non</w:t>
+              <w:t>FAIT</w:t>
             </w:r>
           </w:p>
         </w:tc>
@@ -657,7 +657,11 @@
           <w:tcPr>
             <w:tcW w:w="1134" w:type="dxa"/>
           </w:tcPr>
-          <w:p/>
+          <w:p>
+            <w:r>
+              <w:t>AZR</w:t>
+            </w:r>
+          </w:p>
         </w:tc>
       </w:tr>
       <w:tr>
@@ -719,7 +723,7 @@
               <w:jc w:val="center"/>
             </w:pPr>
             <w:r>
-              <w:t>Non</w:t>
+              <w:t>FAIT</w:t>
             </w:r>
           </w:p>
         </w:tc>
@@ -727,7 +731,13 @@
           <w:tcPr>
             <w:tcW w:w="1134" w:type="dxa"/>
           </w:tcPr>
-          <w:p/>
+          <w:p>
+            <w:r>
+              <w:t>AZR</w:t>
+            </w:r>
+            <w:bookmarkStart w:id="0" w:name="_GoBack"/>
+            <w:bookmarkEnd w:id="0"/>
+          </w:p>
         </w:tc>
       </w:tr>
       <w:tr>
@@ -802,8 +812,6 @@
             <w:r>
               <w:t xml:space="preserve"> par un jumper.</w:t>
             </w:r>
-            <w:bookmarkStart w:id="0" w:name="_GoBack"/>
-            <w:bookmarkEnd w:id="0"/>
           </w:p>
         </w:tc>
         <w:tc>
@@ -2743,7 +2751,7 @@
 </file>
 
 <file path=customXml/itemProps1.xml><?xml version="1.0" encoding="utf-8"?>
-<ds:datastoreItem xmlns:ds="http://schemas.openxmlformats.org/officeDocument/2006/customXml" ds:itemID="{3792ADC3-06BD-4DF4-AB32-23D9993FFAF8}">
+<ds:datastoreItem xmlns:ds="http://schemas.openxmlformats.org/officeDocument/2006/customXml" ds:itemID="{864B665A-3B54-49F3-8CDC-620D742AB615}">
   <ds:schemaRefs>
     <ds:schemaRef ds:uri="http://schemas.openxmlformats.org/officeDocument/2006/bibliography"/>
   </ds:schemaRefs>

</xml_diff>